<commit_message>
document template update, document template is confirmed flexible
</commit_message>
<xml_diff>
--- a/frontend/public/inventory_template.docx
+++ b/frontend/public/inventory_template.docx
@@ -198,12 +198,13 @@
           <w:p>
             <w:pPr>
               <w:rPr>
-                <w:rFonts w:ascii="Cambria" w:eastAsia="Cambria" w:hAnsi="Cambria" w:cs="Cambria"/>
+                <w:rFonts w:asciiTheme="majorHAnsi" w:eastAsia="Cambria" w:hAnsiTheme="majorHAnsi" w:cs="Cambria"/>
                 <w:u w:val="single"/>
               </w:rPr>
             </w:pPr>
             <w:r>
               <w:rPr>
+                <w:rFonts w:asciiTheme="majorHAnsi" w:hAnsiTheme="majorHAnsi"/>
                 <w:u w:val="single"/>
               </w:rPr>
               <w:t>{</w:t>
@@ -211,6 +212,7 @@
             <w:proofErr w:type="spellStart"/>
             <w:r>
               <w:rPr>
+                <w:rFonts w:asciiTheme="majorHAnsi" w:hAnsiTheme="majorHAnsi"/>
                 <w:u w:val="single"/>
               </w:rPr>
               <w:t>lab_name</w:t>
@@ -218,6 +220,7 @@
             <w:proofErr w:type="spellEnd"/>
             <w:r>
               <w:rPr>
+                <w:rFonts w:asciiTheme="majorHAnsi" w:hAnsiTheme="majorHAnsi"/>
                 <w:u w:val="single"/>
               </w:rPr>
               <w:t>}</w:t>
@@ -278,12 +281,13 @@
           <w:p>
             <w:pPr>
               <w:rPr>
-                <w:rFonts w:ascii="Cambria" w:eastAsia="Cambria" w:hAnsi="Cambria" w:cs="Cambria"/>
+                <w:rFonts w:asciiTheme="majorHAnsi" w:eastAsia="Cambria" w:hAnsiTheme="majorHAnsi" w:cs="Cambria"/>
                 <w:u w:val="single"/>
               </w:rPr>
             </w:pPr>
             <w:r>
               <w:rPr>
+                <w:rFonts w:asciiTheme="majorHAnsi" w:hAnsiTheme="majorHAnsi"/>
                 <w:u w:val="single"/>
               </w:rPr>
               <w:t>{</w:t>
@@ -291,6 +295,7 @@
             <w:proofErr w:type="spellStart"/>
             <w:r>
               <w:rPr>
+                <w:rFonts w:asciiTheme="majorHAnsi" w:hAnsiTheme="majorHAnsi"/>
                 <w:u w:val="single"/>
               </w:rPr>
               <w:t>custodian_name</w:t>
@@ -298,6 +303,7 @@
             <w:proofErr w:type="spellEnd"/>
             <w:r>
               <w:rPr>
+                <w:rFonts w:asciiTheme="majorHAnsi" w:hAnsiTheme="majorHAnsi"/>
                 <w:u w:val="single"/>
               </w:rPr>
               <w:t>}</w:t>
@@ -357,12 +363,13 @@
           <w:p>
             <w:pPr>
               <w:rPr>
-                <w:rFonts w:ascii="Cambria" w:eastAsia="Cambria" w:hAnsi="Cambria" w:cs="Cambria"/>
+                <w:rFonts w:asciiTheme="majorHAnsi" w:eastAsia="Cambria" w:hAnsiTheme="majorHAnsi" w:cs="Cambria"/>
                 <w:u w:val="single"/>
               </w:rPr>
             </w:pPr>
             <w:r>
               <w:rPr>
+                <w:rFonts w:asciiTheme="majorHAnsi" w:hAnsiTheme="majorHAnsi"/>
                 <w:u w:val="single"/>
               </w:rPr>
               <w:t>{</w:t>
@@ -370,6 +377,7 @@
             <w:proofErr w:type="spellStart"/>
             <w:r>
               <w:rPr>
+                <w:rFonts w:asciiTheme="majorHAnsi" w:hAnsiTheme="majorHAnsi"/>
                 <w:u w:val="single"/>
               </w:rPr>
               <w:t>report_date</w:t>
@@ -377,6 +385,7 @@
             <w:proofErr w:type="spellEnd"/>
             <w:r>
               <w:rPr>
+                <w:rFonts w:asciiTheme="majorHAnsi" w:hAnsiTheme="majorHAnsi"/>
                 <w:u w:val="single"/>
               </w:rPr>
               <w:t>}</w:t>
@@ -436,16 +445,19 @@
           <w:p>
             <w:pPr>
               <w:rPr>
-                <w:rFonts w:ascii="Cambria" w:eastAsia="Cambria" w:hAnsi="Cambria" w:cs="Cambria"/>
+                <w:rFonts w:asciiTheme="majorHAnsi" w:eastAsia="Cambria" w:hAnsiTheme="majorHAnsi" w:cs="Cambria"/>
                 <w:u w:val="single"/>
               </w:rPr>
             </w:pPr>
             <w:r>
               <w:rPr>
+                <w:rFonts w:asciiTheme="majorHAnsi" w:hAnsiTheme="majorHAnsi"/>
                 <w:u w:val="single"/>
               </w:rPr>
               <w:t>{location}</w:t>
             </w:r>
+            <w:bookmarkStart w:id="1" w:name="_GoBack"/>
+            <w:bookmarkEnd w:id="1"/>
           </w:p>
         </w:tc>
       </w:tr>
@@ -505,7 +517,6 @@
               <w:rPr>
                 <w:rFonts w:asciiTheme="majorHAnsi" w:eastAsia="Cambria" w:hAnsiTheme="majorHAnsi" w:cs="Cambria"/>
                 <w:b/>
-                <w:sz w:val="20"/>
                 <w:szCs w:val="20"/>
               </w:rPr>
             </w:pPr>
@@ -513,7 +524,6 @@
               <w:rPr>
                 <w:rFonts w:asciiTheme="majorHAnsi" w:eastAsia="Cambria" w:hAnsiTheme="majorHAnsi" w:cs="Cambria"/>
                 <w:b/>
-                <w:sz w:val="20"/>
                 <w:szCs w:val="20"/>
               </w:rPr>
               <w:t>WS NO</w:t>
@@ -543,17 +553,13 @@
               <w:rPr>
                 <w:rFonts w:asciiTheme="majorHAnsi" w:eastAsia="Cambria" w:hAnsiTheme="majorHAnsi" w:cs="Cambria"/>
                 <w:b/>
-                <w:sz w:val="20"/>
                 <w:szCs w:val="20"/>
               </w:rPr>
             </w:pPr>
-            <w:bookmarkStart w:id="1" w:name="_GoBack"/>
-            <w:bookmarkEnd w:id="1"/>
             <w:r>
               <w:rPr>
                 <w:rFonts w:asciiTheme="majorHAnsi" w:eastAsia="Cambria" w:hAnsiTheme="majorHAnsi" w:cs="Cambria"/>
                 <w:b/>
-                <w:sz w:val="20"/>
                 <w:szCs w:val="20"/>
               </w:rPr>
               <w:t>TAG NO.</w:t>
@@ -583,7 +589,6 @@
               <w:rPr>
                 <w:rFonts w:asciiTheme="majorHAnsi" w:eastAsia="Cambria" w:hAnsiTheme="majorHAnsi" w:cs="Cambria"/>
                 <w:b/>
-                <w:sz w:val="20"/>
                 <w:szCs w:val="20"/>
               </w:rPr>
             </w:pPr>
@@ -591,7 +596,6 @@
               <w:rPr>
                 <w:rFonts w:asciiTheme="majorHAnsi" w:eastAsia="Cambria" w:hAnsiTheme="majorHAnsi" w:cs="Cambria"/>
                 <w:b/>
-                <w:sz w:val="20"/>
                 <w:szCs w:val="20"/>
               </w:rPr>
               <w:t>SERIAL NO.</w:t>
@@ -621,7 +625,6 @@
               <w:rPr>
                 <w:rFonts w:asciiTheme="majorHAnsi" w:eastAsia="Cambria" w:hAnsiTheme="majorHAnsi" w:cs="Cambria"/>
                 <w:b/>
-                <w:sz w:val="20"/>
                 <w:szCs w:val="20"/>
               </w:rPr>
             </w:pPr>
@@ -629,7 +632,6 @@
               <w:rPr>
                 <w:rFonts w:asciiTheme="majorHAnsi" w:eastAsia="Cambria" w:hAnsiTheme="majorHAnsi" w:cs="Cambria"/>
                 <w:b/>
-                <w:sz w:val="20"/>
                 <w:szCs w:val="20"/>
               </w:rPr>
               <w:t>DESCRIPTION</w:t>
@@ -653,7 +655,6 @@
               <w:rPr>
                 <w:rFonts w:asciiTheme="majorHAnsi" w:eastAsia="Cambria" w:hAnsiTheme="majorHAnsi" w:cs="Cambria"/>
                 <w:b/>
-                <w:sz w:val="20"/>
                 <w:szCs w:val="20"/>
               </w:rPr>
             </w:pPr>
@@ -661,7 +662,6 @@
               <w:rPr>
                 <w:rFonts w:asciiTheme="majorHAnsi" w:eastAsia="Cambria" w:hAnsiTheme="majorHAnsi" w:cs="Cambria"/>
                 <w:b/>
-                <w:sz w:val="20"/>
                 <w:szCs w:val="20"/>
               </w:rPr>
               <w:t>REMARKS</w:t>
@@ -690,12 +690,14 @@
               <w:jc w:val="center"/>
               <w:rPr>
                 <w:rFonts w:asciiTheme="majorHAnsi" w:hAnsiTheme="majorHAnsi"/>
+                <w:color w:val="262626" w:themeColor="text1" w:themeTint="D9"/>
                 <w:sz w:val="20"/>
               </w:rPr>
             </w:pPr>
             <w:r>
               <w:rPr>
                 <w:rFonts w:asciiTheme="majorHAnsi" w:hAnsiTheme="majorHAnsi"/>
+                <w:color w:val="262626" w:themeColor="text1" w:themeTint="D9"/>
                 <w:sz w:val="20"/>
               </w:rPr>
               <w:t>{#assets}</w:t>
@@ -703,6 +705,7 @@
             <w:r>
               <w:rPr>
                 <w:rFonts w:asciiTheme="majorHAnsi" w:hAnsiTheme="majorHAnsi"/>
+                <w:color w:val="262626" w:themeColor="text1" w:themeTint="D9"/>
                 <w:sz w:val="20"/>
               </w:rPr>
               <w:t>{</w:t>
@@ -711,6 +714,7 @@
             <w:r>
               <w:rPr>
                 <w:rFonts w:asciiTheme="majorHAnsi" w:hAnsiTheme="majorHAnsi"/>
+                <w:color w:val="262626" w:themeColor="text1" w:themeTint="D9"/>
                 <w:sz w:val="20"/>
               </w:rPr>
               <w:t>workstation_name</w:t>
@@ -719,6 +723,7 @@
             <w:r>
               <w:rPr>
                 <w:rFonts w:asciiTheme="majorHAnsi" w:hAnsiTheme="majorHAnsi"/>
+                <w:color w:val="262626" w:themeColor="text1" w:themeTint="D9"/>
                 <w:sz w:val="20"/>
               </w:rPr>
               <w:t>}</w:t>
@@ -747,12 +752,14 @@
               <w:jc w:val="center"/>
               <w:rPr>
                 <w:rFonts w:asciiTheme="majorHAnsi" w:eastAsia="Cambria" w:hAnsiTheme="majorHAnsi" w:cs="Cambria"/>
+                <w:color w:val="262626" w:themeColor="text1" w:themeTint="D9"/>
                 <w:sz w:val="20"/>
               </w:rPr>
             </w:pPr>
             <w:r>
               <w:rPr>
                 <w:rFonts w:asciiTheme="majorHAnsi" w:hAnsiTheme="majorHAnsi"/>
+                <w:color w:val="262626" w:themeColor="text1" w:themeTint="D9"/>
                 <w:sz w:val="20"/>
               </w:rPr>
               <w:t>{</w:t>
@@ -761,6 +768,7 @@
             <w:r>
               <w:rPr>
                 <w:rFonts w:asciiTheme="majorHAnsi" w:hAnsiTheme="majorHAnsi"/>
+                <w:color w:val="262626" w:themeColor="text1" w:themeTint="D9"/>
                 <w:sz w:val="20"/>
               </w:rPr>
               <w:t>property_tag</w:t>
@@ -769,6 +777,7 @@
             <w:r>
               <w:rPr>
                 <w:rFonts w:asciiTheme="majorHAnsi" w:hAnsiTheme="majorHAnsi"/>
+                <w:color w:val="262626" w:themeColor="text1" w:themeTint="D9"/>
                 <w:sz w:val="20"/>
               </w:rPr>
               <w:t>}</w:t>
@@ -797,12 +806,14 @@
               <w:jc w:val="center"/>
               <w:rPr>
                 <w:rFonts w:asciiTheme="majorHAnsi" w:eastAsia="Cambria" w:hAnsiTheme="majorHAnsi" w:cs="Cambria"/>
+                <w:color w:val="262626" w:themeColor="text1" w:themeTint="D9"/>
                 <w:sz w:val="20"/>
               </w:rPr>
             </w:pPr>
             <w:r>
               <w:rPr>
                 <w:rFonts w:asciiTheme="majorHAnsi" w:hAnsiTheme="majorHAnsi"/>
+                <w:color w:val="262626" w:themeColor="text1" w:themeTint="D9"/>
                 <w:sz w:val="20"/>
               </w:rPr>
               <w:t>{</w:t>
@@ -811,6 +822,7 @@
             <w:r>
               <w:rPr>
                 <w:rFonts w:asciiTheme="majorHAnsi" w:hAnsiTheme="majorHAnsi"/>
+                <w:color w:val="262626" w:themeColor="text1" w:themeTint="D9"/>
                 <w:sz w:val="20"/>
               </w:rPr>
               <w:t>serial_number</w:t>
@@ -819,6 +831,7 @@
             <w:r>
               <w:rPr>
                 <w:rFonts w:asciiTheme="majorHAnsi" w:hAnsiTheme="majorHAnsi"/>
+                <w:color w:val="262626" w:themeColor="text1" w:themeTint="D9"/>
                 <w:sz w:val="20"/>
               </w:rPr>
               <w:t>}</w:t>
@@ -847,12 +860,14 @@
               <w:jc w:val="center"/>
               <w:rPr>
                 <w:rFonts w:asciiTheme="majorHAnsi" w:eastAsia="Cambria" w:hAnsiTheme="majorHAnsi" w:cs="Cambria"/>
+                <w:color w:val="262626" w:themeColor="text1" w:themeTint="D9"/>
                 <w:sz w:val="20"/>
               </w:rPr>
             </w:pPr>
             <w:r>
               <w:rPr>
                 <w:rFonts w:asciiTheme="majorHAnsi" w:hAnsiTheme="majorHAnsi"/>
+                <w:color w:val="262626" w:themeColor="text1" w:themeTint="D9"/>
                 <w:sz w:val="20"/>
               </w:rPr>
               <w:t>{description}</w:t>
@@ -875,12 +890,14 @@
               <w:jc w:val="center"/>
               <w:rPr>
                 <w:rFonts w:asciiTheme="majorHAnsi" w:eastAsia="Cambria" w:hAnsiTheme="majorHAnsi" w:cs="Cambria"/>
+                <w:color w:val="262626" w:themeColor="text1" w:themeTint="D9"/>
                 <w:sz w:val="20"/>
               </w:rPr>
             </w:pPr>
             <w:r>
               <w:rPr>
                 <w:rFonts w:asciiTheme="majorHAnsi" w:hAnsiTheme="majorHAnsi"/>
+                <w:color w:val="262626" w:themeColor="text1" w:themeTint="D9"/>
                 <w:sz w:val="20"/>
               </w:rPr>
               <w:t>{remarks}{/assets}</w:t>

</xml_diff>